<commit_message>
deleted:    WarrantSkeleton.docx 	deleted:    output/V123456798-search warrant.docx 	deleted:    output/V23111234-search warrant.docx 	new file:   sources/WarrantSkeleton.docx 	new file:   sources/computer.txt 	new file:   sources/fraud.txt 	new file:   sources/narcotics.txt 	deleted:    warrantBuilder.py 	modified:   warrantBuilderGUI.py
</commit_message>
<xml_diff>
--- a/output/V-search warrant.docx
+++ b/output/V-search warrant.docx
@@ -31,7 +31,7 @@
           <w:sz w:val="28"/>
           <w:szCs w:val="28"/>
         </w:rPr>
-        <w:t xml:space="preserve">County of , State of Arizona</w:t>
+        <w:t xml:space="preserve">County of Pima, State of Arizona</w:t>
       </w:r>
     </w:p>
     <w:p>
@@ -316,14 +316,6 @@
           <w:szCs w:val="24"/>
         </w:rPr>
       </w:pPr>
-    </w:p>
-    <w:p>
-      <w:pPr>
-        <w:rPr>
-          <w:sz w:val="24"/>
-          <w:szCs w:val="24"/>
-        </w:rPr>
-      </w:pPr>
       <w:r>
         <w:rPr>
           <w:sz w:val="24"/>
@@ -339,42 +331,46 @@
           <w:szCs w:val="24"/>
         </w:rPr>
       </w:pPr>
-    </w:p>
-    <w:p>
-      <w:pPr>
-        <w:rPr>
-          <w:b/>
-          <w:bCs/>
-          <w:sz w:val="24"/>
-          <w:szCs w:val="24"/>
-        </w:rPr>
-      </w:pPr>
-      <w:r>
-        <w:rPr>
-          <w:b/>
-          <w:bCs/>
-          <w:sz w:val="24"/>
-          <w:szCs w:val="24"/>
-        </w:rPr>
-        <w:t xml:space="preserve">I have the following </w:t>
-      </w:r>
-      <w:r>
-        <w:rPr>
-          <w:b/>
-          <w:bCs/>
-          <w:sz w:val="24"/>
-          <w:szCs w:val="24"/>
-        </w:rPr>
-        <w:t>Training and Experience:</w:t>
-      </w:r>
-    </w:p>
-    <w:p>
-      <w:pPr>
-        <w:rPr>
-          <w:sz w:val="24"/>
-          <w:szCs w:val="24"/>
-        </w:rPr>
-      </w:pPr>
+      <w:r>
+        <w:rPr>
+          <w:sz w:val="24"/>
+          <w:szCs w:val="24"/>
+        </w:rPr>
+        <w:t xml:space="preserve">This is a source datafile pertaining to the download of cellphones</w:t>
+        <w:br/>
+        <w:t xml:space="preserve"/>
+        <w:br/>
+        <w:t xml:space="preserve">computer</w:t>
+        <w:br/>
+        <w:t xml:space="preserve"/>
+        <w:br/>
+        <w:t xml:space="preserve"/>
+        <w:br/>
+        <w:t xml:space="preserve">Physical residence walkthrough, indicia of occupancy</w:t>
+        <w:br/>
+        <w:t xml:space="preserve"/>
+        <w:br/>
+        <w:t xml:space="preserve"/>
+      </w:r>
+    </w:p>
+    <w:p>
+      <w:pPr>
+        <w:rPr>
+          <w:b/>
+          <w:bCs/>
+          <w:sz w:val="24"/>
+          <w:szCs w:val="24"/>
+        </w:rPr>
+      </w:pPr>
+      <w:r>
+        <w:rPr>
+          <w:b/>
+          <w:bCs/>
+          <w:sz w:val="24"/>
+          <w:szCs w:val="24"/>
+        </w:rPr>
+        <w:t>I have the following Training and Experience:</w:t>
+      </w:r>
     </w:p>
     <w:p>
       <w:pPr>
@@ -394,14 +390,6 @@
     <w:p>
       <w:pPr>
         <w:rPr>
-          <w:sz w:val="24"/>
-          <w:szCs w:val="24"/>
-        </w:rPr>
-      </w:pPr>
-    </w:p>
-    <w:p>
-      <w:pPr>
-        <w:rPr>
           <w:b/>
           <w:bCs/>
           <w:sz w:val="24"/>
@@ -425,14 +413,6 @@
           <w:szCs w:val="24"/>
         </w:rPr>
       </w:pPr>
-    </w:p>
-    <w:p>
-      <w:pPr>
-        <w:rPr>
-          <w:sz w:val="24"/>
-          <w:szCs w:val="24"/>
-        </w:rPr>
-      </w:pPr>
       <w:r>
         <w:rPr>
           <w:sz w:val="24"/>
@@ -444,28 +424,38 @@
     <w:p>
       <w:pPr>
         <w:rPr>
-          <w:sz w:val="24"/>
-          <w:szCs w:val="24"/>
-        </w:rPr>
-      </w:pPr>
-    </w:p>
-    <w:p>
-      <w:pPr>
-        <w:rPr>
-          <w:b/>
-          <w:bCs/>
-          <w:sz w:val="24"/>
-          <w:szCs w:val="24"/>
-        </w:rPr>
-      </w:pPr>
-      <w:r>
-        <w:rPr>
-          <w:b/>
-          <w:bCs/>
-          <w:sz w:val="24"/>
-          <w:szCs w:val="24"/>
-        </w:rPr>
-        <w:t xml:space="preserve">Which I believe to have been committed between the dates of – From to To </w:t>
+          <w:b/>
+          <w:bCs/>
+          <w:sz w:val="24"/>
+          <w:szCs w:val="24"/>
+        </w:rPr>
+      </w:pPr>
+      <w:r>
+        <w:rPr>
+          <w:b/>
+          <w:bCs/>
+          <w:sz w:val="24"/>
+          <w:szCs w:val="24"/>
+        </w:rPr>
+        <w:t xml:space="preserve">Which I believe to have been committed between the dates of – From </w:t>
+      </w:r>
+      <w:r>
+        <w:rPr>
+          <w:b/>
+          <w:bCs/>
+          <w:sz w:val="24"/>
+          <w:szCs w:val="24"/>
+        </w:rPr>
+        <w:t xml:space="preserve">and</w:t>
+      </w:r>
+      <w:r>
+        <w:rPr>
+          <w:b/>
+          <w:bCs/>
+          <w:sz w:val="24"/>
+          <w:szCs w:val="24"/>
+        </w:rPr>
+        <w:t xml:space="preserve"> To </w:t>
       </w:r>
       <w:r>
         <w:rPr>
@@ -483,57 +473,61 @@
           <w:sz w:val="24"/>
           <w:szCs w:val="24"/>
         </w:rPr>
-        <w:t xml:space="preserve">n , State of Arizona.</w:t>
-      </w:r>
-    </w:p>
-    <w:p>
-      <w:pPr>
-        <w:rPr>
-          <w:sz w:val="24"/>
-          <w:szCs w:val="24"/>
-        </w:rPr>
-      </w:pPr>
-    </w:p>
-    <w:p>
-      <w:pPr>
-        <w:rPr>
-          <w:sz w:val="24"/>
-          <w:szCs w:val="24"/>
-        </w:rPr>
-      </w:pPr>
-    </w:p>
-    <w:p>
-      <w:pPr>
-        <w:rPr>
-          <w:sz w:val="24"/>
-          <w:szCs w:val="24"/>
-        </w:rPr>
-      </w:pPr>
-      <w:r>
-        <w:rPr>
-          <w:sz w:val="24"/>
-          <w:szCs w:val="24"/>
-        </w:rPr>
-        <w:t>Your affiant says there is probable and reasonable cause to believe that the s</w:t>
-      </w:r>
-      <w:r>
-        <w:rPr>
-          <w:sz w:val="24"/>
-          <w:szCs w:val="24"/>
-        </w:rPr>
-        <w:t>tate</w:t>
-      </w:r>
-      <w:r>
-        <w:rPr>
-          <w:sz w:val="24"/>
-          <w:szCs w:val="24"/>
-        </w:rPr>
-        <w:t>d property constitutes evidence which tends to show a crime has been committed and the property is subject to seizure as evidence.</w:t>
-      </w:r>
-    </w:p>
-    <w:p>
-      <w:pPr>
-        <w:rPr>
+        <w:t xml:space="preserve">n </w:t>
+      </w:r>
+      <w:r>
+        <w:rPr>
+          <w:b/>
+          <w:bCs/>
+          <w:sz w:val="24"/>
+          <w:szCs w:val="24"/>
+        </w:rPr>
+        <w:t xml:space="preserve">the county of </w:t>
+      </w:r>
+      <w:r>
+        <w:rPr>
+          <w:b/>
+          <w:bCs/>
+          <w:sz w:val="24"/>
+          <w:szCs w:val="24"/>
+        </w:rPr>
+        <w:t xml:space="preserve">Pima, State of Arizona.</w:t>
+      </w:r>
+    </w:p>
+    <w:p>
+      <w:pPr>
+        <w:rPr>
+          <w:b/>
+          <w:bCs/>
+          <w:sz w:val="24"/>
+          <w:szCs w:val="24"/>
+        </w:rPr>
+      </w:pPr>
+    </w:p>
+    <w:p>
+      <w:pPr>
+        <w:rPr>
+          <w:b/>
+          <w:bCs/>
+          <w:sz w:val="24"/>
+          <w:szCs w:val="24"/>
+        </w:rPr>
+      </w:pPr>
+      <w:r>
+        <w:rPr>
+          <w:b/>
+          <w:bCs/>
+          <w:sz w:val="24"/>
+          <w:szCs w:val="24"/>
+        </w:rPr>
+        <w:t>Your affiant says there is probable and reasonable cause to believe that the stated property constitutes evidence which tends to show a crime has been committed and the property is subject to seizure as evidence.</w:t>
+      </w:r>
+    </w:p>
+    <w:p>
+      <w:pPr>
+        <w:rPr>
+          <w:b/>
+          <w:bCs/>
           <w:sz w:val="24"/>
           <w:szCs w:val="24"/>
         </w:rPr>
@@ -565,14 +559,6 @@
           <w:szCs w:val="24"/>
         </w:rPr>
       </w:pPr>
-    </w:p>
-    <w:p>
-      <w:pPr>
-        <w:rPr>
-          <w:sz w:val="24"/>
-          <w:szCs w:val="24"/>
-        </w:rPr>
-      </w:pPr>
       <w:r>
         <w:rPr>
           <w:sz w:val="24"/>
@@ -623,6 +609,21 @@
           <w:sz w:val="24"/>
           <w:szCs w:val="24"/>
         </w:rPr>
+        <w:t xml:space="preserve">In the daytime (excluding the time period between 10:00 p.m and 6:30 a.m)</w:t>
+      </w:r>
+    </w:p>
+    <w:p>
+      <w:pPr>
+        <w:rPr>
+          <w:sz w:val="24"/>
+          <w:szCs w:val="24"/>
+        </w:rPr>
+      </w:pPr>
+      <w:r>
+        <w:rPr>
+          <w:sz w:val="24"/>
+          <w:szCs w:val="24"/>
+        </w:rPr>
         <w:t xml:space="preserve"/>
       </w:r>
     </w:p>
@@ -633,58 +634,34 @@
           <w:szCs w:val="24"/>
         </w:rPr>
       </w:pPr>
-      <w:r>
-        <w:rPr>
-          <w:sz w:val="24"/>
-          <w:szCs w:val="24"/>
-        </w:rPr>
-        <w:t xml:space="preserve"/>
-      </w:r>
-    </w:p>
-    <w:p>
-      <w:pPr>
-        <w:rPr>
-          <w:sz w:val="24"/>
-          <w:szCs w:val="24"/>
-        </w:rPr>
-      </w:pPr>
-      <w:r>
-        <w:rPr>
-          <w:sz w:val="24"/>
-          <w:szCs w:val="24"/>
-        </w:rPr>
-        <w:t xml:space="preserve"/>
-      </w:r>
-    </w:p>
-    <w:p>
-      <w:pPr>
-        <w:rPr>
-          <w:sz w:val="24"/>
-          <w:szCs w:val="24"/>
-        </w:rPr>
-      </w:pPr>
-    </w:p>
-    <w:p>
-      <w:pPr>
-        <w:rPr>
-          <w:sz w:val="24"/>
-          <w:szCs w:val="24"/>
-        </w:rPr>
-      </w:pPr>
-      <w:r>
-        <w:rPr>
-          <w:sz w:val="24"/>
-          <w:szCs w:val="24"/>
-        </w:rPr>
-        <w:t xml:space="preserve">Dated this  day </w:t>
-      </w:r>
-      <w:proofErr w:type="gramStart"/>
-      <w:r>
-        <w:rPr>
-          <w:sz w:val="24"/>
-          <w:szCs w:val="24"/>
-        </w:rPr>
-        <w:t xml:space="preserve">of   </w:t>
+    </w:p>
+    <w:p>
+      <w:pPr>
+        <w:rPr>
+          <w:sz w:val="24"/>
+          <w:szCs w:val="24"/>
+        </w:rPr>
+      </w:pPr>
+      <w:r>
+        <w:rPr>
+          <w:sz w:val="24"/>
+          <w:szCs w:val="24"/>
+        </w:rPr>
+        <w:t xml:space="preserve">Dated this  day of </w:t>
+      </w:r>
+      <w:r>
+        <w:rPr>
+          <w:sz w:val="24"/>
+          <w:szCs w:val="24"/>
+        </w:rPr>
+        <w:t xml:space="preserve">,</w:t>
+      </w:r>
+      <w:r>
+        <w:rPr>
+          <w:sz w:val="24"/>
+          <w:szCs w:val="24"/>
+        </w:rPr>
+        <w:t xml:space="preserve"> </w:t>
       </w:r>
     </w:p>
     <w:p>
@@ -1059,18 +1036,22 @@
           <w:sz w:val="28"/>
           <w:szCs w:val="28"/>
         </w:rPr>
-        <w:t xml:space="preserve">County of , State of Arizona</w:t>
-      </w:r>
-    </w:p>
-    <w:p>
-      <w:pPr>
-        <w:rPr>
-          <w:sz w:val="24"/>
-          <w:szCs w:val="24"/>
-        </w:rPr>
-      </w:pPr>
-      <w:r>
-        <w:rPr>
+        <w:t xml:space="preserve">County of Pima, State of Arizona</w:t>
+      </w:r>
+    </w:p>
+    <w:p>
+      <w:pPr>
+        <w:rPr>
+          <w:b/>
+          <w:bCs/>
+          <w:sz w:val="24"/>
+          <w:szCs w:val="24"/>
+        </w:rPr>
+      </w:pPr>
+      <w:r>
+        <w:rPr>
+          <w:b/>
+          <w:bCs/>
           <w:sz w:val="24"/>
           <w:szCs w:val="24"/>
         </w:rPr>
@@ -1080,23 +1061,20 @@
     <w:p>
       <w:pPr>
         <w:rPr>
-          <w:sz w:val="24"/>
-          <w:szCs w:val="24"/>
-        </w:rPr>
-      </w:pPr>
-      <w:r>
-        <w:rPr>
-          <w:sz w:val="24"/>
-          <w:szCs w:val="24"/>
-        </w:rPr>
-        <w:t xml:space="preserve">Proof of affidavit having been made this date before me by Det.  V.  I am satisfied that there is probable cause to believe that</w:t>
-      </w:r>
-      <w:r>
-        <w:rPr>
-          <w:sz w:val="24"/>
-          <w:szCs w:val="24"/>
-        </w:rPr>
-        <w:t>:</w:t>
+          <w:b/>
+          <w:bCs/>
+          <w:sz w:val="24"/>
+          <w:szCs w:val="24"/>
+        </w:rPr>
+      </w:pPr>
+      <w:r>
+        <w:rPr>
+          <w:b/>
+          <w:bCs/>
+          <w:sz w:val="24"/>
+          <w:szCs w:val="24"/>
+        </w:rPr>
+        <w:t xml:space="preserve">Proof of affidavit having been made this date before me by Det.  V.  I am satisfied that there is probable cause to believe that:</w:t>
       </w:r>
     </w:p>
     <w:tbl>
@@ -1118,12 +1096,16 @@
             <w:pPr>
               <w:jc w:val="right"/>
               <w:rPr>
+                <w:b/>
+                <w:bCs/>
                 <w:sz w:val="24"/>
                 <w:szCs w:val="24"/>
               </w:rPr>
             </w:pPr>
             <w:r>
               <w:rPr>
+                <w:b/>
+                <w:bCs/>
                 <w:sz w:val="24"/>
                 <w:szCs w:val="24"/>
               </w:rPr>
@@ -1161,12 +1143,16 @@
             <w:pPr>
               <w:jc w:val="right"/>
               <w:rPr>
+                <w:b/>
+                <w:bCs/>
                 <w:sz w:val="24"/>
                 <w:szCs w:val="24"/>
               </w:rPr>
             </w:pPr>
             <w:r>
               <w:rPr>
+                <w:b/>
+                <w:bCs/>
                 <w:sz w:val="24"/>
                 <w:szCs w:val="24"/>
               </w:rPr>
@@ -1204,12 +1190,16 @@
             <w:pPr>
               <w:jc w:val="right"/>
               <w:rPr>
+                <w:b/>
+                <w:bCs/>
                 <w:sz w:val="24"/>
                 <w:szCs w:val="24"/>
               </w:rPr>
             </w:pPr>
             <w:r>
               <w:rPr>
+                <w:b/>
+                <w:bCs/>
                 <w:sz w:val="24"/>
                 <w:szCs w:val="24"/>
               </w:rPr>
@@ -1250,16 +1240,20 @@
     <w:p>
       <w:pPr>
         <w:rPr>
-          <w:sz w:val="24"/>
-          <w:szCs w:val="24"/>
-        </w:rPr>
-      </w:pPr>
-      <w:r>
-        <w:rPr>
-          <w:sz w:val="24"/>
-          <w:szCs w:val="24"/>
-        </w:rPr>
-        <w:t xml:space="preserve">In the county of , state of Arizona, there is now being possessed or concealed certain property or things described as:</w:t>
+          <w:b/>
+          <w:bCs/>
+          <w:sz w:val="24"/>
+          <w:szCs w:val="24"/>
+        </w:rPr>
+      </w:pPr>
+      <w:r>
+        <w:rPr>
+          <w:b/>
+          <w:bCs/>
+          <w:sz w:val="24"/>
+          <w:szCs w:val="24"/>
+        </w:rPr>
+        <w:t xml:space="preserve">In the county of Pima, state of Arizona, there is now being possessed or concealed certain property or things described as:</w:t>
       </w:r>
     </w:p>
     <w:p>
@@ -1292,75 +1286,91 @@
           <w:szCs w:val="24"/>
         </w:rPr>
       </w:pPr>
-    </w:p>
-    <w:p>
-      <w:pPr>
-        <w:rPr>
-          <w:sz w:val="24"/>
-          <w:szCs w:val="24"/>
-        </w:rPr>
-      </w:pPr>
-      <w:r>
-        <w:rPr>
-          <w:sz w:val="24"/>
-          <w:szCs w:val="24"/>
-        </w:rPr>
-        <w:t>Which property or things:</w:t>
-      </w:r>
-    </w:p>
-    <w:p>
-      <w:pPr>
-        <w:rPr>
-          <w:sz w:val="24"/>
-          <w:szCs w:val="24"/>
-        </w:rPr>
-      </w:pPr>
-      <w:r>
-        <w:rPr>
-          <w:sz w:val="24"/>
-          <w:szCs w:val="24"/>
-        </w:rPr>
-        <w:t xml:space="preserve">Were stolen or embezzled.</w:t>
+      <w:r>
+        <w:rPr>
+          <w:sz w:val="24"/>
+          <w:szCs w:val="24"/>
+        </w:rPr>
+        <w:t xml:space="preserve">This is a source datafile pertaining to the download of cellphones</w:t>
         <w:br/>
         <w:t xml:space="preserve"/>
-      </w:r>
-    </w:p>
-    <w:p>
-      <w:pPr>
-        <w:rPr>
-          <w:sz w:val="24"/>
-          <w:szCs w:val="24"/>
-        </w:rPr>
-      </w:pPr>
-    </w:p>
-    <w:p>
-      <w:pPr>
-        <w:rPr>
-          <w:sz w:val="24"/>
-          <w:szCs w:val="24"/>
-        </w:rPr>
-      </w:pPr>
-      <w:r>
-        <w:rPr>
-          <w:sz w:val="24"/>
-          <w:szCs w:val="24"/>
-        </w:rPr>
+        <w:br/>
+        <w:t xml:space="preserve">computer</w:t>
+        <w:br/>
         <w:t xml:space="preserve"/>
-      </w:r>
-    </w:p>
-    <w:p>
-      <w:pPr>
-        <w:rPr>
-          <w:sz w:val="24"/>
-          <w:szCs w:val="24"/>
-        </w:rPr>
-      </w:pPr>
-      <w:r>
-        <w:rPr>
-          <w:sz w:val="24"/>
-          <w:szCs w:val="24"/>
-        </w:rPr>
+        <w:br/>
         <w:t xml:space="preserve"/>
+        <w:br/>
+        <w:t xml:space="preserve">Physical residence walkthrough, indicia of occupancy</w:t>
+        <w:br/>
+        <w:t xml:space="preserve"/>
+        <w:br/>
+        <w:t xml:space="preserve"/>
+      </w:r>
+    </w:p>
+    <w:p>
+      <w:pPr>
+        <w:rPr>
+          <w:sz w:val="24"/>
+          <w:szCs w:val="24"/>
+        </w:rPr>
+      </w:pPr>
+    </w:p>
+    <w:p>
+      <w:pPr>
+        <w:rPr>
+          <w:b/>
+          <w:bCs/>
+          <w:sz w:val="24"/>
+          <w:szCs w:val="24"/>
+        </w:rPr>
+      </w:pPr>
+      <w:r>
+        <w:rPr>
+          <w:b/>
+          <w:bCs/>
+          <w:sz w:val="24"/>
+          <w:szCs w:val="24"/>
+        </w:rPr>
+        <w:t>Which property or things:</w:t>
+      </w:r>
+    </w:p>
+    <w:p>
+      <w:pPr>
+        <w:rPr>
+          <w:sz w:val="24"/>
+          <w:szCs w:val="24"/>
+        </w:rPr>
+      </w:pPr>
+      <w:r>
+        <w:rPr>
+          <w:sz w:val="24"/>
+          <w:szCs w:val="24"/>
+        </w:rPr>
+        <w:t xml:space="preserve"/>
+      </w:r>
+    </w:p>
+    <w:p>
+      <w:pPr>
+        <w:rPr>
+          <w:sz w:val="24"/>
+          <w:szCs w:val="24"/>
+        </w:rPr>
+      </w:pPr>
+    </w:p>
+    <w:p>
+      <w:pPr>
+        <w:rPr>
+          <w:sz w:val="24"/>
+          <w:szCs w:val="24"/>
+        </w:rPr>
+      </w:pPr>
+      <w:r>
+        <w:rPr>
+          <w:sz w:val="24"/>
+          <w:szCs w:val="24"/>
+        </w:rPr>
+        <w:t xml:space="preserve">In the daytime (excluding the time period between 10:00 p.m and 6:30 a.m)</w:t>
       </w:r>
     </w:p>
     <w:p>

</xml_diff>